<commit_message>
Screenshot has been added in word file.. Third Commit
</commit_message>
<xml_diff>
--- a/Results/Result Screenshot.docx
+++ b/Results/Result Screenshot.docx
@@ -6,13 +6,87 @@
       <w:pPr>
         <w:rPr>
           <w:noProof/>
+          <w:sz w:val="24"/>
+          <w:szCs w:val="24"/>
         </w:rPr>
       </w:pPr>
       <w:r>
         <w:rPr>
           <w:noProof/>
-        </w:rPr>
-        <w:t>POSTMAN</w:t>
+          <w:sz w:val="24"/>
+          <w:szCs w:val="24"/>
+        </w:rPr>
+        <w:t>Localhost url</w:t>
+      </w:r>
+    </w:p>
+    <w:p>
+      <w:pPr>
+        <w:rPr>
+          <w:noProof/>
+        </w:rPr>
+      </w:pPr>
+      <w:r>
+        <w:rPr>
+          <w:noProof/>
+        </w:rPr>
+        <w:t>http://localhost:3002</w:t>
+      </w:r>
+    </w:p>
+    <w:p>
+      <w:pPr>
+        <w:rPr>
+          <w:noProof/>
+        </w:rPr>
+      </w:pPr>
+    </w:p>
+    <w:p>
+      <w:pPr>
+        <w:rPr>
+          <w:noProof/>
+          <w:sz w:val="24"/>
+          <w:szCs w:val="24"/>
+        </w:rPr>
+      </w:pPr>
+      <w:r>
+        <w:rPr>
+          <w:noProof/>
+          <w:sz w:val="24"/>
+          <w:szCs w:val="24"/>
+        </w:rPr>
+        <w:t>P</w:t>
+      </w:r>
+      <w:r>
+        <w:rPr>
+          <w:noProof/>
+          <w:sz w:val="24"/>
+          <w:szCs w:val="24"/>
+        </w:rPr>
+        <w:t>ostman Screenshot</w:t>
+      </w:r>
+    </w:p>
+    <w:p>
+      <w:pPr>
+        <w:rPr>
+          <w:noProof/>
+        </w:rPr>
+      </w:pPr>
+      <w:r>
+        <w:rPr>
+          <w:noProof/>
+        </w:rPr>
+        <w:t>createPost API(</w:t>
+      </w:r>
+      <w:r>
+        <w:rPr>
+          <w:noProof/>
+        </w:rPr>
+        <w:t>http://localhost:3002</w:t>
+      </w:r>
+      <w:r>
+        <w:rPr>
+          <w:noProof/>
+        </w:rPr>
+        <w:t>/postsroute/createPost)</w:t>
       </w:r>
     </w:p>
     <w:p>
@@ -58,10 +132,38 @@
       </w:r>
     </w:p>
     <w:p/>
-    <w:p/>
-    <w:p>
-      <w:r>
-        <w:t xml:space="preserve">MONGODB </w:t>
+    <w:p>
+      <w:proofErr w:type="spellStart"/>
+      <w:r>
+        <w:t>editPost</w:t>
+      </w:r>
+      <w:proofErr w:type="spellEnd"/>
+      <w:r>
+        <w:t xml:space="preserve"> API</w:t>
+      </w:r>
+      <w:r>
+        <w:t>(</w:t>
+      </w:r>
+      <w:r>
+        <w:rPr>
+          <w:noProof/>
+        </w:rPr>
+        <w:t>http://localhost:3002/postsroute/</w:t>
+      </w:r>
+      <w:r>
+        <w:rPr>
+          <w:noProof/>
+        </w:rPr>
+        <w:t>edit</w:t>
+      </w:r>
+      <w:r>
+        <w:rPr>
+          <w:noProof/>
+        </w:rPr>
+        <w:t>Post</w:t>
+      </w:r>
+      <w:r>
+        <w:t>)</w:t>
       </w:r>
     </w:p>
     <w:p>
@@ -70,10 +172,10 @@
           <w:noProof/>
         </w:rPr>
         <w:drawing>
-          <wp:inline distT="0" distB="0" distL="0" distR="0" wp14:anchorId="0CBE048E" wp14:editId="2F5BC1B7">
+          <wp:inline distT="0" distB="0" distL="0" distR="0" wp14:anchorId="5ABD950F" wp14:editId="45CF22F9">
             <wp:extent cx="5731510" cy="3223895"/>
             <wp:effectExtent l="0" t="0" r="2540" b="0"/>
-            <wp:docPr id="2" name="Picture 2"/>
+            <wp:docPr id="4" name="Picture 4"/>
             <wp:cNvGraphicFramePr>
               <a:graphicFrameLocks xmlns:a="http://schemas.openxmlformats.org/drawingml/2006/main" noChangeAspect="1"/>
             </wp:cNvGraphicFramePr>
@@ -106,15 +208,227 @@
         </w:drawing>
       </w:r>
     </w:p>
+    <w:p>
+      <w:proofErr w:type="spellStart"/>
+      <w:r>
+        <w:lastRenderedPageBreak/>
+        <w:t>deletePost</w:t>
+      </w:r>
+      <w:proofErr w:type="spellEnd"/>
+      <w:r>
+        <w:t xml:space="preserve"> API(</w:t>
+      </w:r>
+      <w:r>
+        <w:rPr>
+          <w:rFonts w:ascii="Helvetica" w:hAnsi="Helvetica" w:cs="Helvetica"/>
+          <w:color w:val="505050"/>
+          <w:sz w:val="18"/>
+          <w:szCs w:val="18"/>
+          <w:shd w:val="clear" w:color="auto" w:fill="FAFAFA"/>
+        </w:rPr>
+        <w:t>http://localhost:3002/postsroute/deletePost/5eaac07a112fd71ac05d448b</w:t>
+      </w:r>
+      <w:r>
+        <w:t>)</w:t>
+      </w:r>
+    </w:p>
+    <w:p>
+      <w:r>
+        <w:rPr>
+          <w:noProof/>
+        </w:rPr>
+        <w:drawing>
+          <wp:inline distT="0" distB="0" distL="0" distR="0" wp14:anchorId="10D0ED41" wp14:editId="168C95D9">
+            <wp:extent cx="5731510" cy="3223895"/>
+            <wp:effectExtent l="0" t="0" r="2540" b="0"/>
+            <wp:docPr id="5" name="Picture 5"/>
+            <wp:cNvGraphicFramePr>
+              <a:graphicFrameLocks xmlns:a="http://schemas.openxmlformats.org/drawingml/2006/main" noChangeAspect="1"/>
+            </wp:cNvGraphicFramePr>
+            <a:graphic xmlns:a="http://schemas.openxmlformats.org/drawingml/2006/main">
+              <a:graphicData uri="http://schemas.openxmlformats.org/drawingml/2006/picture">
+                <pic:pic xmlns:pic="http://schemas.openxmlformats.org/drawingml/2006/picture">
+                  <pic:nvPicPr>
+                    <pic:cNvPr id="1" name=""/>
+                    <pic:cNvPicPr/>
+                  </pic:nvPicPr>
+                  <pic:blipFill>
+                    <a:blip r:embed="rId6"/>
+                    <a:stretch>
+                      <a:fillRect/>
+                    </a:stretch>
+                  </pic:blipFill>
+                  <pic:spPr>
+                    <a:xfrm>
+                      <a:off x="0" y="0"/>
+                      <a:ext cx="5731510" cy="3223895"/>
+                    </a:xfrm>
+                    <a:prstGeom prst="rect">
+                      <a:avLst/>
+                    </a:prstGeom>
+                  </pic:spPr>
+                </pic:pic>
+              </a:graphicData>
+            </a:graphic>
+          </wp:inline>
+        </w:drawing>
+      </w:r>
+    </w:p>
+    <w:p/>
+    <w:p>
+      <w:proofErr w:type="spellStart"/>
+      <w:r>
+        <w:t>getPost</w:t>
+      </w:r>
+      <w:proofErr w:type="spellEnd"/>
+      <w:r>
+        <w:t xml:space="preserve"> API(</w:t>
+      </w:r>
+      <w:r>
+        <w:rPr>
+          <w:rFonts w:ascii="Helvetica" w:hAnsi="Helvetica" w:cs="Helvetica"/>
+          <w:color w:val="505050"/>
+          <w:sz w:val="18"/>
+          <w:szCs w:val="18"/>
+          <w:shd w:val="clear" w:color="auto" w:fill="FAFAFA"/>
+        </w:rPr>
+        <w:t>http://localhost:3002/postsroute/getPost/Avengers: Endgame</w:t>
+      </w:r>
+      <w:r>
+        <w:t>)</w:t>
+      </w:r>
+    </w:p>
+    <w:p>
+      <w:r>
+        <w:rPr>
+          <w:noProof/>
+        </w:rPr>
+        <w:drawing>
+          <wp:inline distT="0" distB="0" distL="0" distR="0" wp14:anchorId="4E89179D" wp14:editId="1AAA6341">
+            <wp:extent cx="5731510" cy="3223895"/>
+            <wp:effectExtent l="0" t="0" r="2540" b="0"/>
+            <wp:docPr id="7" name="Picture 7"/>
+            <wp:cNvGraphicFramePr>
+              <a:graphicFrameLocks xmlns:a="http://schemas.openxmlformats.org/drawingml/2006/main" noChangeAspect="1"/>
+            </wp:cNvGraphicFramePr>
+            <a:graphic xmlns:a="http://schemas.openxmlformats.org/drawingml/2006/main">
+              <a:graphicData uri="http://schemas.openxmlformats.org/drawingml/2006/picture">
+                <pic:pic xmlns:pic="http://schemas.openxmlformats.org/drawingml/2006/picture">
+                  <pic:nvPicPr>
+                    <pic:cNvPr id="1" name=""/>
+                    <pic:cNvPicPr/>
+                  </pic:nvPicPr>
+                  <pic:blipFill>
+                    <a:blip r:embed="rId7"/>
+                    <a:stretch>
+                      <a:fillRect/>
+                    </a:stretch>
+                  </pic:blipFill>
+                  <pic:spPr>
+                    <a:xfrm>
+                      <a:off x="0" y="0"/>
+                      <a:ext cx="5731510" cy="3223895"/>
+                    </a:xfrm>
+                    <a:prstGeom prst="rect">
+                      <a:avLst/>
+                    </a:prstGeom>
+                  </pic:spPr>
+                </pic:pic>
+              </a:graphicData>
+            </a:graphic>
+          </wp:inline>
+        </w:drawing>
+      </w:r>
+    </w:p>
     <w:p/>
     <w:p/>
     <w:p/>
     <w:p/>
-    <w:p>
-      <w:r>
+    <w:p/>
+    <w:p>
+      <w:pPr>
+        <w:rPr>
+          <w:sz w:val="24"/>
+          <w:szCs w:val="24"/>
+        </w:rPr>
+      </w:pPr>
+      <w:proofErr w:type="spellStart"/>
+      <w:r>
+        <w:rPr>
+          <w:sz w:val="24"/>
+          <w:szCs w:val="24"/>
+        </w:rPr>
         <w:lastRenderedPageBreak/>
-        <w:t xml:space="preserve">NODEMON </w:t>
-      </w:r>
+        <w:t>Mongodb</w:t>
+      </w:r>
+      <w:proofErr w:type="spellEnd"/>
+    </w:p>
+    <w:p>
+      <w:r>
+        <w:rPr>
+          <w:noProof/>
+        </w:rPr>
+        <w:drawing>
+          <wp:inline distT="0" distB="0" distL="0" distR="0" wp14:anchorId="126268C3" wp14:editId="078DE4BE">
+            <wp:extent cx="5731510" cy="3223895"/>
+            <wp:effectExtent l="0" t="0" r="2540" b="0"/>
+            <wp:docPr id="6" name="Picture 6"/>
+            <wp:cNvGraphicFramePr>
+              <a:graphicFrameLocks xmlns:a="http://schemas.openxmlformats.org/drawingml/2006/main" noChangeAspect="1"/>
+            </wp:cNvGraphicFramePr>
+            <a:graphic xmlns:a="http://schemas.openxmlformats.org/drawingml/2006/main">
+              <a:graphicData uri="http://schemas.openxmlformats.org/drawingml/2006/picture">
+                <pic:pic xmlns:pic="http://schemas.openxmlformats.org/drawingml/2006/picture">
+                  <pic:nvPicPr>
+                    <pic:cNvPr id="1" name=""/>
+                    <pic:cNvPicPr/>
+                  </pic:nvPicPr>
+                  <pic:blipFill>
+                    <a:blip r:embed="rId8"/>
+                    <a:stretch>
+                      <a:fillRect/>
+                    </a:stretch>
+                  </pic:blipFill>
+                  <pic:spPr>
+                    <a:xfrm>
+                      <a:off x="0" y="0"/>
+                      <a:ext cx="5731510" cy="3223895"/>
+                    </a:xfrm>
+                    <a:prstGeom prst="rect">
+                      <a:avLst/>
+                    </a:prstGeom>
+                  </pic:spPr>
+                </pic:pic>
+              </a:graphicData>
+            </a:graphic>
+          </wp:inline>
+        </w:drawing>
+      </w:r>
+    </w:p>
+    <w:p/>
+    <w:p>
+      <w:pPr>
+        <w:rPr>
+          <w:sz w:val="24"/>
+          <w:szCs w:val="24"/>
+        </w:rPr>
+      </w:pPr>
+      <w:proofErr w:type="spellStart"/>
+      <w:r>
+        <w:rPr>
+          <w:sz w:val="24"/>
+          <w:szCs w:val="24"/>
+        </w:rPr>
+        <w:t>N</w:t>
+      </w:r>
+      <w:r>
+        <w:rPr>
+          <w:sz w:val="24"/>
+          <w:szCs w:val="24"/>
+        </w:rPr>
+        <w:t>odemon</w:t>
+      </w:r>
+      <w:proofErr w:type="spellEnd"/>
     </w:p>
     <w:p>
       <w:r>
@@ -137,7 +451,7 @@
                     <pic:cNvPicPr/>
                   </pic:nvPicPr>
                   <pic:blipFill>
-                    <a:blip r:embed="rId6"/>
+                    <a:blip r:embed="rId9"/>
                     <a:stretch>
                       <a:fillRect/>
                     </a:stretch>
@@ -296,6 +610,7 @@
     <w:lsdException w:name="HTML Sample" w:semiHidden="1" w:unhideWhenUsed="1"/>
     <w:lsdException w:name="HTML Typewriter" w:semiHidden="1" w:unhideWhenUsed="1"/>
     <w:lsdException w:name="HTML Variable" w:semiHidden="1" w:unhideWhenUsed="1"/>
+    <w:lsdException w:name="Normal Table" w:semiHidden="1" w:unhideWhenUsed="1"/>
     <w:lsdException w:name="annotation subject" w:semiHidden="1" w:unhideWhenUsed="1"/>
     <w:lsdException w:name="No List" w:semiHidden="1" w:unhideWhenUsed="1"/>
     <w:lsdException w:name="Outline List 1" w:semiHidden="1" w:unhideWhenUsed="1"/>
@@ -342,8 +657,10 @@
     <w:lsdException w:name="Table Subtle 2" w:semiHidden="1" w:unhideWhenUsed="1"/>
     <w:lsdException w:name="Table Web 1" w:semiHidden="1" w:unhideWhenUsed="1"/>
     <w:lsdException w:name="Table Web 2" w:semiHidden="1" w:unhideWhenUsed="1"/>
+    <w:lsdException w:name="Table Web 3" w:semiHidden="1" w:unhideWhenUsed="1"/>
     <w:lsdException w:name="Balloon Text" w:semiHidden="1" w:unhideWhenUsed="1"/>
     <w:lsdException w:name="Table Grid" w:uiPriority="39"/>
+    <w:lsdException w:name="Table Theme" w:semiHidden="1" w:unhideWhenUsed="1"/>
     <w:lsdException w:name="Placeholder Text" w:semiHidden="1"/>
     <w:lsdException w:name="No Spacing" w:uiPriority="1" w:qFormat="1"/>
     <w:lsdException w:name="Light Shading" w:uiPriority="60"/>

</xml_diff>

<commit_message>
Nodemon changed to Nodejs...Fourth Commit
</commit_message>
<xml_diff>
--- a/Results/Result Screenshot.docx
+++ b/Results/Result Screenshot.docx
@@ -74,19 +74,7 @@
         <w:rPr>
           <w:noProof/>
         </w:rPr>
-        <w:t>createPost API(</w:t>
-      </w:r>
-      <w:r>
-        <w:rPr>
-          <w:noProof/>
-        </w:rPr>
-        <w:t>http://localhost:3002</w:t>
-      </w:r>
-      <w:r>
-        <w:rPr>
-          <w:noProof/>
-        </w:rPr>
-        <w:t>/postsroute/createPost)</w:t>
+        <w:t>createPost API(http://localhost:3002/postsroute/createPost)</w:t>
       </w:r>
     </w:p>
     <w:p>
@@ -133,13 +121,8 @@
     </w:p>
     <w:p/>
     <w:p>
-      <w:proofErr w:type="spellStart"/>
-      <w:r>
-        <w:t>editPost</w:t>
-      </w:r>
-      <w:proofErr w:type="spellEnd"/>
-      <w:r>
-        <w:t xml:space="preserve"> API</w:t>
+      <w:r>
+        <w:t>editPost API</w:t>
       </w:r>
       <w:r>
         <w:t>(</w:t>
@@ -148,19 +131,7 @@
         <w:rPr>
           <w:noProof/>
         </w:rPr>
-        <w:t>http://localhost:3002/postsroute/</w:t>
-      </w:r>
-      <w:r>
-        <w:rPr>
-          <w:noProof/>
-        </w:rPr>
-        <w:t>edit</w:t>
-      </w:r>
-      <w:r>
-        <w:rPr>
-          <w:noProof/>
-        </w:rPr>
-        <w:t>Post</w:t>
+        <w:t>http://localhost:3002/postsroute/editPost</w:t>
       </w:r>
       <w:r>
         <w:t>)</w:t>
@@ -209,14 +180,9 @@
       </w:r>
     </w:p>
     <w:p>
-      <w:proofErr w:type="spellStart"/>
       <w:r>
         <w:lastRenderedPageBreak/>
-        <w:t>deletePost</w:t>
-      </w:r>
-      <w:proofErr w:type="spellEnd"/>
-      <w:r>
-        <w:t xml:space="preserve"> API(</w:t>
+        <w:t>deletePost API(</w:t>
       </w:r>
       <w:r>
         <w:rPr>
@@ -276,13 +242,8 @@
     </w:p>
     <w:p/>
     <w:p>
-      <w:proofErr w:type="spellStart"/>
-      <w:r>
-        <w:t>getPost</w:t>
-      </w:r>
-      <w:proofErr w:type="spellEnd"/>
-      <w:r>
-        <w:t xml:space="preserve"> API(</w:t>
+      <w:r>
+        <w:t>getPost API(</w:t>
       </w:r>
       <w:r>
         <w:rPr>
@@ -352,7 +313,6 @@
           <w:szCs w:val="24"/>
         </w:rPr>
       </w:pPr>
-      <w:proofErr w:type="spellStart"/>
       <w:r>
         <w:rPr>
           <w:sz w:val="24"/>
@@ -361,7 +321,6 @@
         <w:lastRenderedPageBreak/>
         <w:t>Mongodb</w:t>
       </w:r>
-      <w:proofErr w:type="spellEnd"/>
     </w:p>
     <w:p>
       <w:r>
@@ -413,7 +372,6 @@
           <w:szCs w:val="24"/>
         </w:rPr>
       </w:pPr>
-      <w:proofErr w:type="spellStart"/>
       <w:r>
         <w:rPr>
           <w:sz w:val="24"/>
@@ -426,9 +384,15 @@
           <w:sz w:val="24"/>
           <w:szCs w:val="24"/>
         </w:rPr>
-        <w:t>odemon</w:t>
-      </w:r>
-      <w:proofErr w:type="spellEnd"/>
+        <w:t>ode</w:t>
+      </w:r>
+      <w:r>
+        <w:rPr>
+          <w:sz w:val="24"/>
+          <w:szCs w:val="24"/>
+        </w:rPr>
+        <w:t>js</w:t>
+      </w:r>
     </w:p>
     <w:p>
       <w:r>

</xml_diff>

<commit_message>
1. Mongodb connection using promise function, 2. Server started after mongodb connection, 3. morgan middleware logging each http request on console
</commit_message>
<xml_diff>
--- a/Results/Result Screenshot.docx
+++ b/Results/Result Screenshot.docx
@@ -400,10 +400,10 @@
           <w:noProof/>
         </w:rPr>
         <w:drawing>
-          <wp:inline distT="0" distB="0" distL="0" distR="0" wp14:anchorId="784A693F" wp14:editId="7B0EC35B">
+          <wp:inline distT="0" distB="0" distL="0" distR="0" wp14:anchorId="0B215C4C" wp14:editId="1DDEBFF4">
             <wp:extent cx="5731510" cy="3223895"/>
             <wp:effectExtent l="0" t="0" r="2540" b="0"/>
-            <wp:docPr id="3" name="Picture 3"/>
+            <wp:docPr id="2" name="Picture 2"/>
             <wp:cNvGraphicFramePr>
               <a:graphicFrameLocks xmlns:a="http://schemas.openxmlformats.org/drawingml/2006/main" noChangeAspect="1"/>
             </wp:cNvGraphicFramePr>

</xml_diff>